<commit_message>
adding *tar.gz to .gitignore & updated comand files and genome-test.csv
</commit_message>
<xml_diff>
--- a/bioconda/modules_commands.docx
+++ b/bioconda/modules_commands.docx
@@ -163,6 +163,40 @@
           <w:szCs w:val="26"/>
           <w:lang w:val="en-GB"/>
         </w:rPr>
+        <w:t xml:space="preserve">  </w:t>
+      </w:r>
+      <w:r>
+        <w:rPr>
+          <w:rFonts w:ascii="AppleSystemUIFont" w:hAnsi="AppleSystemUIFont" w:cs="AppleSystemUIFont"/>
+          <w:kern w:val="0"/>
+          <w:sz w:val="26"/>
+          <w:szCs w:val="26"/>
+          <w:lang w:val="en-GB"/>
+        </w:rPr>
+        <w:t>-o "$OUTPUTDIR" \</w:t>
+      </w:r>
+    </w:p>
+    <w:p>
+      <w:pPr>
+        <w:autoSpaceDE w:val="0"/>
+        <w:autoSpaceDN w:val="0"/>
+        <w:adjustRightInd w:val="0"/>
+        <w:rPr>
+          <w:rFonts w:ascii="AppleSystemUIFont" w:hAnsi="AppleSystemUIFont" w:cs="AppleSystemUIFont"/>
+          <w:kern w:val="0"/>
+          <w:sz w:val="26"/>
+          <w:szCs w:val="26"/>
+          <w:lang w:val="en-GB"/>
+        </w:rPr>
+      </w:pPr>
+      <w:r>
+        <w:rPr>
+          <w:rFonts w:ascii="AppleSystemUIFont" w:hAnsi="AppleSystemUIFont" w:cs="AppleSystemUIFont"/>
+          <w:kern w:val="0"/>
+          <w:sz w:val="26"/>
+          <w:szCs w:val="26"/>
+          <w:lang w:val="en-GB"/>
+        </w:rPr>
         <w:t xml:space="preserve">  "$PATHTODATA" \</w:t>
       </w:r>
     </w:p>
@@ -235,31 +269,17 @@
           <w:szCs w:val="26"/>
           <w:lang w:val="en-GB"/>
         </w:rPr>
-        <w:t xml:space="preserve">  "$GENOMEINDEX" \</w:t>
-      </w:r>
-    </w:p>
-    <w:p>
-      <w:pPr>
-        <w:autoSpaceDE w:val="0"/>
-        <w:autoSpaceDN w:val="0"/>
-        <w:adjustRightInd w:val="0"/>
-        <w:rPr>
-          <w:rFonts w:ascii="AppleSystemUIFont" w:hAnsi="AppleSystemUIFont" w:cs="AppleSystemUIFont"/>
-          <w:kern w:val="0"/>
-          <w:sz w:val="26"/>
-          <w:szCs w:val="26"/>
-          <w:lang w:val="en-GB"/>
-        </w:rPr>
-      </w:pPr>
-      <w:r>
-        <w:rPr>
-          <w:rFonts w:ascii="AppleSystemUIFont" w:hAnsi="AppleSystemUIFont" w:cs="AppleSystemUIFont"/>
-          <w:kern w:val="0"/>
-          <w:sz w:val="26"/>
-          <w:szCs w:val="26"/>
-          <w:lang w:val="en-GB"/>
-        </w:rPr>
-        <w:t xml:space="preserve">  -o "$OUTPUTDIR" \</w:t>
+        <w:t xml:space="preserve">  "$GENOMEINDEX"</w:t>
+      </w:r>
+      <w:r>
+        <w:rPr>
+          <w:rFonts w:ascii="AppleSystemUIFont" w:hAnsi="AppleSystemUIFont" w:cs="AppleSystemUIFont"/>
+          <w:kern w:val="0"/>
+          <w:sz w:val="26"/>
+          <w:szCs w:val="26"/>
+          <w:lang w:val="en-GB"/>
+        </w:rPr>
+        <w:t xml:space="preserve"> \</w:t>
       </w:r>
     </w:p>
     <w:p>
@@ -406,6 +426,112 @@
           <w:szCs w:val="20"/>
           <w:lang w:val="en-GB"/>
         </w:rPr>
+        <w:t>-o metadata/data/</w:t>
+      </w:r>
+      <w:proofErr w:type="spellStart"/>
+      <w:r>
+        <w:rPr>
+          <w:rFonts w:ascii="AppleSystemUIFont" w:hAnsi="AppleSystemUIFont" w:cs="AppleSystemUIFont"/>
+          <w:i/>
+          <w:iCs/>
+          <w:kern w:val="0"/>
+          <w:sz w:val="20"/>
+          <w:szCs w:val="20"/>
+          <w:lang w:val="en-GB"/>
+        </w:rPr>
+        <w:t>test_data</w:t>
+      </w:r>
+      <w:proofErr w:type="spellEnd"/>
+      <w:r>
+        <w:rPr>
+          <w:rFonts w:ascii="AppleSystemUIFont" w:hAnsi="AppleSystemUIFont" w:cs="AppleSystemUIFont"/>
+          <w:i/>
+          <w:iCs/>
+          <w:kern w:val="0"/>
+          <w:sz w:val="20"/>
+          <w:szCs w:val="20"/>
+          <w:lang w:val="en-GB"/>
+        </w:rPr>
+        <w:t xml:space="preserve"> metadata/data/</w:t>
+      </w:r>
+      <w:proofErr w:type="spellStart"/>
+      <w:r>
+        <w:rPr>
+          <w:rFonts w:ascii="AppleSystemUIFont" w:hAnsi="AppleSystemUIFont" w:cs="AppleSystemUIFont"/>
+          <w:i/>
+          <w:iCs/>
+          <w:kern w:val="0"/>
+          <w:sz w:val="20"/>
+          <w:szCs w:val="20"/>
+          <w:lang w:val="en-GB"/>
+        </w:rPr>
+        <w:t>test_data</w:t>
+      </w:r>
+      <w:proofErr w:type="spellEnd"/>
+      <w:r>
+        <w:rPr>
+          <w:rFonts w:ascii="AppleSystemUIFont" w:hAnsi="AppleSystemUIFont" w:cs="AppleSystemUIFont"/>
+          <w:i/>
+          <w:iCs/>
+          <w:kern w:val="0"/>
+          <w:sz w:val="20"/>
+          <w:szCs w:val="20"/>
+          <w:lang w:val="en-GB"/>
+        </w:rPr>
+        <w:t>/</w:t>
+      </w:r>
+      <w:proofErr w:type="spellStart"/>
+      <w:r>
+        <w:rPr>
+          <w:rFonts w:ascii="AppleSystemUIFont" w:hAnsi="AppleSystemUIFont" w:cs="AppleSystemUIFont"/>
+          <w:i/>
+          <w:iCs/>
+          <w:kern w:val="0"/>
+          <w:sz w:val="20"/>
+          <w:szCs w:val="20"/>
+          <w:lang w:val="en-GB"/>
+        </w:rPr>
+        <w:t>sample_data</w:t>
+      </w:r>
+      <w:proofErr w:type="spellEnd"/>
+      <w:r>
+        <w:rPr>
+          <w:rFonts w:ascii="AppleSystemUIFont" w:hAnsi="AppleSystemUIFont" w:cs="AppleSystemUIFont"/>
+          <w:i/>
+          <w:iCs/>
+          <w:kern w:val="0"/>
+          <w:sz w:val="20"/>
+          <w:szCs w:val="20"/>
+          <w:lang w:val="en-GB"/>
+        </w:rPr>
+        <w:t xml:space="preserve"> \</w:t>
+      </w:r>
+    </w:p>
+    <w:p>
+      <w:pPr>
+        <w:autoSpaceDE w:val="0"/>
+        <w:autoSpaceDN w:val="0"/>
+        <w:adjustRightInd w:val="0"/>
+        <w:rPr>
+          <w:rFonts w:ascii="AppleSystemUIFont" w:hAnsi="AppleSystemUIFont" w:cs="AppleSystemUIFont"/>
+          <w:i/>
+          <w:iCs/>
+          <w:kern w:val="0"/>
+          <w:sz w:val="20"/>
+          <w:szCs w:val="20"/>
+          <w:lang w:val="en-GB"/>
+        </w:rPr>
+      </w:pPr>
+      <w:r>
+        <w:rPr>
+          <w:rFonts w:ascii="AppleSystemUIFont" w:hAnsi="AppleSystemUIFont" w:cs="AppleSystemUIFont"/>
+          <w:i/>
+          <w:iCs/>
+          <w:kern w:val="0"/>
+          <w:sz w:val="20"/>
+          <w:szCs w:val="20"/>
+          <w:lang w:val="en-GB"/>
+        </w:rPr>
         <w:t>test1401 \</w:t>
       </w:r>
     </w:p>
@@ -552,113 +678,49 @@
           <w:szCs w:val="20"/>
           <w:lang w:val="en-GB"/>
         </w:rPr>
-        <w:t xml:space="preserve"> \</w:t>
-      </w:r>
-    </w:p>
-    <w:p>
-      <w:pPr>
-        <w:autoSpaceDE w:val="0"/>
-        <w:autoSpaceDN w:val="0"/>
-        <w:adjustRightInd w:val="0"/>
-        <w:rPr>
-          <w:rFonts w:ascii="AppleSystemUIFont" w:hAnsi="AppleSystemUIFont" w:cs="AppleSystemUIFont"/>
-          <w:i/>
-          <w:iCs/>
-          <w:kern w:val="0"/>
-          <w:sz w:val="20"/>
-          <w:szCs w:val="20"/>
-          <w:lang w:val="en-GB"/>
-        </w:rPr>
-      </w:pPr>
-      <w:r>
-        <w:rPr>
-          <w:rFonts w:ascii="AppleSystemUIFont" w:hAnsi="AppleSystemUIFont" w:cs="AppleSystemUIFont"/>
-          <w:i/>
-          <w:iCs/>
-          <w:kern w:val="0"/>
-          <w:sz w:val="20"/>
-          <w:szCs w:val="20"/>
-          <w:lang w:val="en-GB"/>
-        </w:rPr>
-        <w:t>-o metadata/data/</w:t>
-      </w:r>
-      <w:proofErr w:type="spellStart"/>
-      <w:r>
-        <w:rPr>
-          <w:rFonts w:ascii="AppleSystemUIFont" w:hAnsi="AppleSystemUIFont" w:cs="AppleSystemUIFont"/>
-          <w:i/>
-          <w:iCs/>
-          <w:kern w:val="0"/>
-          <w:sz w:val="20"/>
-          <w:szCs w:val="20"/>
-          <w:lang w:val="en-GB"/>
-        </w:rPr>
-        <w:t>test_data</w:t>
-      </w:r>
-      <w:proofErr w:type="spellEnd"/>
-      <w:r>
-        <w:rPr>
-          <w:rFonts w:ascii="AppleSystemUIFont" w:hAnsi="AppleSystemUIFont" w:cs="AppleSystemUIFont"/>
-          <w:i/>
-          <w:iCs/>
-          <w:kern w:val="0"/>
-          <w:sz w:val="20"/>
-          <w:szCs w:val="20"/>
-          <w:lang w:val="en-GB"/>
-        </w:rPr>
-        <w:t xml:space="preserve"> metadata/data/</w:t>
-      </w:r>
-      <w:proofErr w:type="spellStart"/>
-      <w:r>
-        <w:rPr>
-          <w:rFonts w:ascii="AppleSystemUIFont" w:hAnsi="AppleSystemUIFont" w:cs="AppleSystemUIFont"/>
-          <w:i/>
-          <w:iCs/>
-          <w:kern w:val="0"/>
-          <w:sz w:val="20"/>
-          <w:szCs w:val="20"/>
-          <w:lang w:val="en-GB"/>
-        </w:rPr>
-        <w:t>test_data</w:t>
-      </w:r>
-      <w:proofErr w:type="spellEnd"/>
-      <w:r>
-        <w:rPr>
-          <w:rFonts w:ascii="AppleSystemUIFont" w:hAnsi="AppleSystemUIFont" w:cs="AppleSystemUIFont"/>
-          <w:i/>
-          <w:iCs/>
-          <w:kern w:val="0"/>
-          <w:sz w:val="20"/>
-          <w:szCs w:val="20"/>
-          <w:lang w:val="en-GB"/>
-        </w:rPr>
-        <w:t>/</w:t>
-      </w:r>
-      <w:proofErr w:type="spellStart"/>
-      <w:r>
-        <w:rPr>
-          <w:rFonts w:ascii="AppleSystemUIFont" w:hAnsi="AppleSystemUIFont" w:cs="AppleSystemUIFont"/>
-          <w:i/>
-          <w:iCs/>
-          <w:kern w:val="0"/>
-          <w:sz w:val="20"/>
-          <w:szCs w:val="20"/>
-          <w:lang w:val="en-GB"/>
-        </w:rPr>
-        <w:t>sample_data</w:t>
-      </w:r>
-      <w:proofErr w:type="spellEnd"/>
-      <w:r>
-        <w:rPr>
-          <w:rFonts w:ascii="AppleSystemUIFont" w:hAnsi="AppleSystemUIFont" w:cs="AppleSystemUIFont"/>
-          <w:i/>
-          <w:iCs/>
-          <w:kern w:val="0"/>
-          <w:sz w:val="20"/>
-          <w:szCs w:val="20"/>
-          <w:lang w:val="en-GB"/>
-        </w:rPr>
-        <w:t xml:space="preserve"> \</w:t>
+        <w:t xml:space="preserve"> </w:t>
+      </w:r>
+    </w:p>
+    <w:p>
+      <w:pPr>
+        <w:autoSpaceDE w:val="0"/>
+        <w:autoSpaceDN w:val="0"/>
+        <w:adjustRightInd w:val="0"/>
+        <w:rPr>
+          <w:rFonts w:ascii="AppleSystemUIFont" w:hAnsi="AppleSystemUIFont" w:cs="AppleSystemUIFont"/>
+          <w:i/>
+          <w:iCs/>
+          <w:kern w:val="0"/>
+          <w:sz w:val="26"/>
+          <w:szCs w:val="26"/>
+          <w:lang w:val="en-GB"/>
+        </w:rPr>
+      </w:pPr>
+    </w:p>
+    <w:p>
+      <w:pPr>
+        <w:autoSpaceDE w:val="0"/>
+        <w:autoSpaceDN w:val="0"/>
+        <w:adjustRightInd w:val="0"/>
+        <w:rPr>
+          <w:rFonts w:ascii="AppleSystemUIFont" w:hAnsi="AppleSystemUIFont" w:cs="AppleSystemUIFont"/>
+          <w:i/>
+          <w:iCs/>
+          <w:kern w:val="0"/>
+          <w:sz w:val="26"/>
+          <w:szCs w:val="26"/>
+          <w:lang w:val="en-GB"/>
+        </w:rPr>
+      </w:pPr>
+      <w:r>
+        <w:rPr>
+          <w:rFonts w:ascii="Roboto" w:hAnsi="Roboto"/>
+          <w:color w:val="E3E3E3"/>
+          <w:sz w:val="21"/>
+          <w:szCs w:val="21"/>
+          <w:shd w:val="clear" w:color="auto" w:fill="303030"/>
+        </w:rPr>
+        <w:t>bash ./share/app/reads_preprocessing.sh -o output_dir cfDNA-biomarkers-pipeline/metadata/data/sample_data test ./cfDNA-biomarkers-pipeline/metadata/data/others/NexteraXT-Trans-Prefix.fa ./share/app/genome/index</w:t>
       </w:r>
     </w:p>
     <w:p>
@@ -944,6 +1006,52 @@
           <w:szCs w:val="26"/>
           <w:lang w:val="en-GB"/>
         </w:rPr>
+        <w:t xml:space="preserve">-O </w:t>
+      </w:r>
+      <w:proofErr w:type="spellStart"/>
+      <w:r>
+        <w:rPr>
+          <w:rFonts w:ascii="AppleSystemUIFont" w:hAnsi="AppleSystemUIFont" w:cs="AppleSystemUIFont"/>
+          <w:kern w:val="0"/>
+          <w:sz w:val="26"/>
+          <w:szCs w:val="26"/>
+          <w:lang w:val="en-GB"/>
+        </w:rPr>
+        <w:t>output_dir</w:t>
+      </w:r>
+      <w:proofErr w:type="spellEnd"/>
+      <w:r>
+        <w:rPr>
+          <w:rFonts w:ascii="AppleSystemUIFont" w:hAnsi="AppleSystemUIFont" w:cs="AppleSystemUIFont"/>
+          <w:kern w:val="0"/>
+          <w:sz w:val="26"/>
+          <w:szCs w:val="26"/>
+          <w:lang w:val="en-GB"/>
+        </w:rPr>
+        <w:t xml:space="preserve"> \</w:t>
+      </w:r>
+    </w:p>
+    <w:p>
+      <w:pPr>
+        <w:autoSpaceDE w:val="0"/>
+        <w:autoSpaceDN w:val="0"/>
+        <w:adjustRightInd w:val="0"/>
+        <w:rPr>
+          <w:rFonts w:ascii="AppleSystemUIFont" w:hAnsi="AppleSystemUIFont" w:cs="AppleSystemUIFont"/>
+          <w:kern w:val="0"/>
+          <w:sz w:val="26"/>
+          <w:szCs w:val="26"/>
+          <w:lang w:val="en-GB"/>
+        </w:rPr>
+      </w:pPr>
+      <w:r>
+        <w:rPr>
+          <w:rFonts w:ascii="AppleSystemUIFont" w:hAnsi="AppleSystemUIFont" w:cs="AppleSystemUIFont"/>
+          <w:kern w:val="0"/>
+          <w:sz w:val="26"/>
+          <w:szCs w:val="26"/>
+          <w:lang w:val="en-GB"/>
+        </w:rPr>
         <w:t>input/species/genomeinfo-file-name.csv \</w:t>
       </w:r>
     </w:p>
@@ -1140,6 +1248,140 @@
         </w:rPr>
         <w:t>-Dlog4j.configurationFile=</w:t>
       </w:r>
+      <w:r>
+        <w:t xml:space="preserve"> </w:t>
+      </w:r>
+      <w:r>
+        <w:t>.</w:t>
+      </w:r>
+      <w:r>
+        <w:rPr>
+          <w:rFonts w:ascii="AppleSystemUIFont" w:hAnsi="AppleSystemUIFont" w:cs="AppleSystemUIFont"/>
+          <w:i/>
+          <w:iCs/>
+          <w:kern w:val="0"/>
+          <w:sz w:val="20"/>
+          <w:szCs w:val="20"/>
+          <w:lang w:val="en-GB"/>
+        </w:rPr>
+        <w:t>/share/app/config</w:t>
+      </w:r>
+      <w:r>
+        <w:rPr>
+          <w:rFonts w:ascii="AppleSystemUIFont" w:hAnsi="AppleSystemUIFont" w:cs="AppleSystemUIFont"/>
+          <w:i/>
+          <w:iCs/>
+          <w:kern w:val="0"/>
+          <w:sz w:val="20"/>
+          <w:szCs w:val="20"/>
+          <w:lang w:val="en-GB"/>
+        </w:rPr>
+        <w:t>/log4j2.xml \</w:t>
+      </w:r>
+    </w:p>
+    <w:p>
+      <w:pPr>
+        <w:autoSpaceDE w:val="0"/>
+        <w:autoSpaceDN w:val="0"/>
+        <w:adjustRightInd w:val="0"/>
+        <w:rPr>
+          <w:rFonts w:ascii="AppleSystemUIFont" w:hAnsi="AppleSystemUIFont" w:cs="AppleSystemUIFont"/>
+          <w:i/>
+          <w:iCs/>
+          <w:kern w:val="0"/>
+          <w:sz w:val="20"/>
+          <w:szCs w:val="20"/>
+          <w:lang w:val="en-GB"/>
+        </w:rPr>
+      </w:pPr>
+      <w:r>
+        <w:rPr>
+          <w:rFonts w:ascii="AppleSystemUIFont" w:hAnsi="AppleSystemUIFont" w:cs="AppleSystemUIFont"/>
+          <w:i/>
+          <w:iCs/>
+          <w:kern w:val="0"/>
+          <w:sz w:val="20"/>
+          <w:szCs w:val="20"/>
+          <w:lang w:val="en-GB"/>
+        </w:rPr>
+        <w:t xml:space="preserve">-cp </w:t>
+      </w:r>
+      <w:r>
+        <w:rPr>
+          <w:rFonts w:ascii="AppleSystemUIFont" w:hAnsi="AppleSystemUIFont" w:cs="AppleSystemUIFont"/>
+          <w:i/>
+          <w:iCs/>
+          <w:kern w:val="0"/>
+          <w:sz w:val="20"/>
+          <w:szCs w:val="20"/>
+          <w:lang w:val="en-GB"/>
+        </w:rPr>
+        <w:t>.</w:t>
+      </w:r>
+      <w:r>
+        <w:rPr>
+          <w:rFonts w:ascii="AppleSystemUIFont" w:hAnsi="AppleSystemUIFont" w:cs="AppleSystemUIFont"/>
+          <w:i/>
+          <w:iCs/>
+          <w:kern w:val="0"/>
+          <w:sz w:val="20"/>
+          <w:szCs w:val="20"/>
+          <w:lang w:val="en-GB"/>
+        </w:rPr>
+        <w:t>/share/app/jars</w:t>
+      </w:r>
+      <w:r>
+        <w:rPr>
+          <w:rFonts w:ascii="AppleSystemUIFont" w:hAnsi="AppleSystemUIFont" w:cs="AppleSystemUIFont"/>
+          <w:i/>
+          <w:iCs/>
+          <w:kern w:val="0"/>
+          <w:sz w:val="20"/>
+          <w:szCs w:val="20"/>
+          <w:lang w:val="en-GB"/>
+        </w:rPr>
+        <w:t>/</w:t>
+      </w:r>
+      <w:r>
+        <w:rPr>
+          <w:rFonts w:ascii="AppleSystemUIFont" w:hAnsi="AppleSystemUIFont" w:cs="AppleSystemUIFont"/>
+          <w:i/>
+          <w:iCs/>
+          <w:kern w:val="0"/>
+          <w:sz w:val="20"/>
+          <w:szCs w:val="20"/>
+          <w:lang w:val="en-GB"/>
+        </w:rPr>
+        <w:t xml:space="preserve">jcna-biomrkrs-final_11.jar </w:t>
+      </w:r>
+      <w:r>
+        <w:rPr>
+          <w:rFonts w:ascii="AppleSystemUIFont" w:hAnsi="AppleSystemUIFont" w:cs="AppleSystemUIFont"/>
+          <w:i/>
+          <w:iCs/>
+          <w:kern w:val="0"/>
+          <w:sz w:val="20"/>
+          <w:szCs w:val="20"/>
+          <w:lang w:val="en-GB"/>
+        </w:rPr>
+        <w:t>\</w:t>
+      </w:r>
+    </w:p>
+    <w:p>
+      <w:pPr>
+        <w:autoSpaceDE w:val="0"/>
+        <w:autoSpaceDN w:val="0"/>
+        <w:adjustRightInd w:val="0"/>
+        <w:rPr>
+          <w:rFonts w:ascii="AppleSystemUIFont" w:hAnsi="AppleSystemUIFont" w:cs="AppleSystemUIFont"/>
+          <w:i/>
+          <w:iCs/>
+          <w:kern w:val="0"/>
+          <w:sz w:val="20"/>
+          <w:szCs w:val="20"/>
+          <w:lang w:val="en-GB"/>
+        </w:rPr>
+      </w:pPr>
       <w:proofErr w:type="spellStart"/>
       <w:r>
         <w:rPr>
@@ -1151,7 +1393,33 @@
           <w:szCs w:val="20"/>
           <w:lang w:val="en-GB"/>
         </w:rPr>
-        <w:t>src</w:t>
+        <w:t>task.</w:t>
+      </w:r>
+      <w:proofErr w:type="gramStart"/>
+      <w:r>
+        <w:rPr>
+          <w:rFonts w:ascii="AppleSystemUIFont" w:hAnsi="AppleSystemUIFont" w:cs="AppleSystemUIFont"/>
+          <w:i/>
+          <w:iCs/>
+          <w:kern w:val="0"/>
+          <w:sz w:val="20"/>
+          <w:szCs w:val="20"/>
+          <w:lang w:val="en-GB"/>
+        </w:rPr>
+        <w:t>test.Jcna</w:t>
+      </w:r>
+      <w:proofErr w:type="gramEnd"/>
+      <w:r>
+        <w:rPr>
+          <w:rFonts w:ascii="AppleSystemUIFont" w:hAnsi="AppleSystemUIFont" w:cs="AppleSystemUIFont"/>
+          <w:i/>
+          <w:iCs/>
+          <w:kern w:val="0"/>
+          <w:sz w:val="20"/>
+          <w:szCs w:val="20"/>
+          <w:lang w:val="en-GB"/>
+        </w:rPr>
+        <w:t>_input</w:t>
       </w:r>
       <w:proofErr w:type="spellEnd"/>
       <w:r>
@@ -1164,126 +1432,6 @@
           <w:szCs w:val="20"/>
           <w:lang w:val="en-GB"/>
         </w:rPr>
-        <w:t>/config/log4j2.xml \</w:t>
-      </w:r>
-    </w:p>
-    <w:p>
-      <w:pPr>
-        <w:autoSpaceDE w:val="0"/>
-        <w:autoSpaceDN w:val="0"/>
-        <w:adjustRightInd w:val="0"/>
-        <w:rPr>
-          <w:rFonts w:ascii="AppleSystemUIFont" w:hAnsi="AppleSystemUIFont" w:cs="AppleSystemUIFont"/>
-          <w:i/>
-          <w:iCs/>
-          <w:kern w:val="0"/>
-          <w:sz w:val="20"/>
-          <w:szCs w:val="20"/>
-          <w:lang w:val="en-GB"/>
-        </w:rPr>
-      </w:pPr>
-      <w:r>
-        <w:rPr>
-          <w:rFonts w:ascii="AppleSystemUIFont" w:hAnsi="AppleSystemUIFont" w:cs="AppleSystemUIFont"/>
-          <w:i/>
-          <w:iCs/>
-          <w:kern w:val="0"/>
-          <w:sz w:val="20"/>
-          <w:szCs w:val="20"/>
-          <w:lang w:val="en-GB"/>
-        </w:rPr>
-        <w:t>-cp ~/Java/jars/</w:t>
-      </w:r>
-      <w:r>
-        <w:rPr>
-          <w:rFonts w:ascii="AppleSystemUIFont" w:hAnsi="AppleSystemUIFont" w:cs="AppleSystemUIFont"/>
-          <w:i/>
-          <w:iCs/>
-          <w:kern w:val="0"/>
-          <w:sz w:val="20"/>
-          <w:szCs w:val="20"/>
-          <w:lang w:val="en-GB"/>
-        </w:rPr>
-        <w:t xml:space="preserve">jcna-biomrkrs-final_11.jar </w:t>
-      </w:r>
-      <w:r>
-        <w:rPr>
-          <w:rFonts w:ascii="AppleSystemUIFont" w:hAnsi="AppleSystemUIFont" w:cs="AppleSystemUIFont"/>
-          <w:i/>
-          <w:iCs/>
-          <w:kern w:val="0"/>
-          <w:sz w:val="20"/>
-          <w:szCs w:val="20"/>
-          <w:lang w:val="en-GB"/>
-        </w:rPr>
-        <w:t>\</w:t>
-      </w:r>
-    </w:p>
-    <w:p>
-      <w:pPr>
-        <w:autoSpaceDE w:val="0"/>
-        <w:autoSpaceDN w:val="0"/>
-        <w:adjustRightInd w:val="0"/>
-        <w:rPr>
-          <w:rFonts w:ascii="AppleSystemUIFont" w:hAnsi="AppleSystemUIFont" w:cs="AppleSystemUIFont"/>
-          <w:i/>
-          <w:iCs/>
-          <w:kern w:val="0"/>
-          <w:sz w:val="20"/>
-          <w:szCs w:val="20"/>
-          <w:lang w:val="en-GB"/>
-        </w:rPr>
-      </w:pPr>
-      <w:proofErr w:type="spellStart"/>
-      <w:r>
-        <w:rPr>
-          <w:rFonts w:ascii="AppleSystemUIFont" w:hAnsi="AppleSystemUIFont" w:cs="AppleSystemUIFont"/>
-          <w:i/>
-          <w:iCs/>
-          <w:kern w:val="0"/>
-          <w:sz w:val="20"/>
-          <w:szCs w:val="20"/>
-          <w:lang w:val="en-GB"/>
-        </w:rPr>
-        <w:t>task.</w:t>
-      </w:r>
-      <w:proofErr w:type="gramStart"/>
-      <w:r>
-        <w:rPr>
-          <w:rFonts w:ascii="AppleSystemUIFont" w:hAnsi="AppleSystemUIFont" w:cs="AppleSystemUIFont"/>
-          <w:i/>
-          <w:iCs/>
-          <w:kern w:val="0"/>
-          <w:sz w:val="20"/>
-          <w:szCs w:val="20"/>
-          <w:lang w:val="en-GB"/>
-        </w:rPr>
-        <w:t>test.Jcna</w:t>
-      </w:r>
-      <w:proofErr w:type="gramEnd"/>
-      <w:r>
-        <w:rPr>
-          <w:rFonts w:ascii="AppleSystemUIFont" w:hAnsi="AppleSystemUIFont" w:cs="AppleSystemUIFont"/>
-          <w:i/>
-          <w:iCs/>
-          <w:kern w:val="0"/>
-          <w:sz w:val="20"/>
-          <w:szCs w:val="20"/>
-          <w:lang w:val="en-GB"/>
-        </w:rPr>
-        <w:t>_input</w:t>
-      </w:r>
-      <w:proofErr w:type="spellEnd"/>
-      <w:r>
-        <w:rPr>
-          <w:rFonts w:ascii="AppleSystemUIFont" w:hAnsi="AppleSystemUIFont" w:cs="AppleSystemUIFont"/>
-          <w:i/>
-          <w:iCs/>
-          <w:kern w:val="0"/>
-          <w:sz w:val="20"/>
-          <w:szCs w:val="20"/>
-          <w:lang w:val="en-GB"/>
-        </w:rPr>
         <w:t xml:space="preserve"> \</w:t>
       </w:r>
     </w:p>
@@ -1312,35 +1460,198 @@
           <w:szCs w:val="20"/>
           <w:lang w:val="en-GB"/>
         </w:rPr>
-        <w:t>input/human/genome_allchr.csv</w:t>
-      </w:r>
-    </w:p>
-    <w:p>
-      <w:pPr>
-        <w:autoSpaceDE w:val="0"/>
-        <w:autoSpaceDN w:val="0"/>
-        <w:adjustRightInd w:val="0"/>
-        <w:rPr>
-          <w:rFonts w:ascii="AppleSystemUIFont" w:hAnsi="AppleSystemUIFont" w:cs="AppleSystemUIFont"/>
-          <w:i/>
-          <w:iCs/>
-          <w:kern w:val="0"/>
-          <w:sz w:val="20"/>
-          <w:szCs w:val="20"/>
-          <w:lang w:val="en-GB"/>
-        </w:rPr>
-      </w:pPr>
-      <w:r>
-        <w:rPr>
-          <w:rFonts w:ascii="AppleSystemUIFont" w:hAnsi="AppleSystemUIFont" w:cs="AppleSystemUIFont"/>
-          <w:i/>
-          <w:iCs/>
-          <w:kern w:val="0"/>
-          <w:sz w:val="20"/>
-          <w:szCs w:val="20"/>
-          <w:lang w:val="en-GB"/>
-        </w:rPr>
-        <w:t>input/human/paramsinfo.csv \</w:t>
+        <w:t xml:space="preserve">-o </w:t>
+      </w:r>
+      <w:r>
+        <w:rPr>
+          <w:rFonts w:ascii="AppleSystemUIFont" w:hAnsi="AppleSystemUIFont" w:cs="AppleSystemUIFont"/>
+          <w:i/>
+          <w:iCs/>
+          <w:kern w:val="0"/>
+          <w:sz w:val="20"/>
+          <w:szCs w:val="20"/>
+          <w:lang w:val="en-GB"/>
+        </w:rPr>
+        <w:t>{$PREFIX}</w:t>
+      </w:r>
+      <w:r>
+        <w:rPr>
+          <w:rFonts w:ascii="AppleSystemUIFont" w:hAnsi="AppleSystemUIFont" w:cs="AppleSystemUIFont"/>
+          <w:i/>
+          <w:iCs/>
+          <w:kern w:val="0"/>
+          <w:sz w:val="20"/>
+          <w:szCs w:val="20"/>
+          <w:lang w:val="en-GB"/>
+        </w:rPr>
+        <w:t xml:space="preserve"> \</w:t>
+      </w:r>
+    </w:p>
+    <w:p>
+      <w:pPr>
+        <w:autoSpaceDE w:val="0"/>
+        <w:autoSpaceDN w:val="0"/>
+        <w:adjustRightInd w:val="0"/>
+        <w:rPr>
+          <w:rFonts w:ascii="AppleSystemUIFont" w:hAnsi="AppleSystemUIFont" w:cs="AppleSystemUIFont"/>
+          <w:i/>
+          <w:iCs/>
+          <w:kern w:val="0"/>
+          <w:sz w:val="20"/>
+          <w:szCs w:val="20"/>
+          <w:lang w:val="en-GB"/>
+        </w:rPr>
+      </w:pPr>
+      <w:r>
+        <w:rPr>
+          <w:rFonts w:ascii="AppleSystemUIFont" w:hAnsi="AppleSystemUIFont" w:cs="AppleSystemUIFont"/>
+          <w:i/>
+          <w:iCs/>
+          <w:kern w:val="0"/>
+          <w:sz w:val="20"/>
+          <w:szCs w:val="20"/>
+          <w:lang w:val="en-GB"/>
+        </w:rPr>
+        <w:t>.</w:t>
+      </w:r>
+      <w:r>
+        <w:t xml:space="preserve"> </w:t>
+      </w:r>
+      <w:r>
+        <w:rPr>
+          <w:rFonts w:ascii="AppleSystemUIFont" w:hAnsi="AppleSystemUIFont" w:cs="AppleSystemUIFont"/>
+          <w:i/>
+          <w:iCs/>
+          <w:kern w:val="0"/>
+          <w:sz w:val="20"/>
+          <w:szCs w:val="20"/>
+          <w:lang w:val="en-GB"/>
+        </w:rPr>
+        <w:t>/input/human</w:t>
+      </w:r>
+      <w:r>
+        <w:rPr>
+          <w:rFonts w:ascii="AppleSystemUIFont" w:hAnsi="AppleSystemUIFont" w:cs="AppleSystemUIFont"/>
+          <w:i/>
+          <w:iCs/>
+          <w:kern w:val="0"/>
+          <w:sz w:val="20"/>
+          <w:szCs w:val="20"/>
+          <w:lang w:val="en-GB"/>
+        </w:rPr>
+        <w:t>/genome</w:t>
+      </w:r>
+      <w:r>
+        <w:rPr>
+          <w:rFonts w:ascii="AppleSystemUIFont" w:hAnsi="AppleSystemUIFont" w:cs="AppleSystemUIFont"/>
+          <w:i/>
+          <w:iCs/>
+          <w:kern w:val="0"/>
+          <w:sz w:val="20"/>
+          <w:szCs w:val="20"/>
+          <w:lang w:val="en-GB"/>
+        </w:rPr>
+        <w:t>-</w:t>
+      </w:r>
+      <w:r>
+        <w:rPr>
+          <w:rFonts w:ascii="AppleSystemUIFont" w:hAnsi="AppleSystemUIFont" w:cs="AppleSystemUIFont"/>
+          <w:i/>
+          <w:iCs/>
+          <w:kern w:val="0"/>
+          <w:sz w:val="20"/>
+          <w:szCs w:val="20"/>
+          <w:lang w:val="en-GB"/>
+        </w:rPr>
+        <w:t>test</w:t>
+      </w:r>
+      <w:r>
+        <w:rPr>
+          <w:rFonts w:ascii="AppleSystemUIFont" w:hAnsi="AppleSystemUIFont" w:cs="AppleSystemUIFont"/>
+          <w:i/>
+          <w:iCs/>
+          <w:kern w:val="0"/>
+          <w:sz w:val="20"/>
+          <w:szCs w:val="20"/>
+          <w:lang w:val="en-GB"/>
+        </w:rPr>
+        <w:t>.csv</w:t>
+      </w:r>
+    </w:p>
+    <w:p>
+      <w:pPr>
+        <w:autoSpaceDE w:val="0"/>
+        <w:autoSpaceDN w:val="0"/>
+        <w:adjustRightInd w:val="0"/>
+        <w:rPr>
+          <w:rFonts w:ascii="AppleSystemUIFont" w:hAnsi="AppleSystemUIFont" w:cs="AppleSystemUIFont"/>
+          <w:i/>
+          <w:iCs/>
+          <w:kern w:val="0"/>
+          <w:sz w:val="20"/>
+          <w:szCs w:val="20"/>
+          <w:lang w:val="en-GB"/>
+        </w:rPr>
+      </w:pPr>
+      <w:r>
+        <w:rPr>
+          <w:rFonts w:ascii="AppleSystemUIFont" w:hAnsi="AppleSystemUIFont" w:cs="AppleSystemUIFont"/>
+          <w:i/>
+          <w:iCs/>
+          <w:kern w:val="0"/>
+          <w:sz w:val="20"/>
+          <w:szCs w:val="20"/>
+          <w:lang w:val="en-GB"/>
+        </w:rPr>
+        <w:t>.</w:t>
+      </w:r>
+      <w:r>
+        <w:rPr>
+          <w:rFonts w:ascii="AppleSystemUIFont" w:hAnsi="AppleSystemUIFont" w:cs="AppleSystemUIFont"/>
+          <w:i/>
+          <w:iCs/>
+          <w:kern w:val="0"/>
+          <w:sz w:val="20"/>
+          <w:szCs w:val="20"/>
+          <w:lang w:val="en-GB"/>
+        </w:rPr>
+        <w:t>/input/human</w:t>
+      </w:r>
+      <w:r>
+        <w:rPr>
+          <w:rFonts w:ascii="AppleSystemUIFont" w:hAnsi="AppleSystemUIFont" w:cs="AppleSystemUIFont"/>
+          <w:i/>
+          <w:iCs/>
+          <w:kern w:val="0"/>
+          <w:sz w:val="20"/>
+          <w:szCs w:val="20"/>
+          <w:lang w:val="en-GB"/>
+        </w:rPr>
+        <w:t>/params</w:t>
+      </w:r>
+      <w:r>
+        <w:rPr>
+          <w:rFonts w:ascii="AppleSystemUIFont" w:hAnsi="AppleSystemUIFont" w:cs="AppleSystemUIFont"/>
+          <w:i/>
+          <w:iCs/>
+          <w:kern w:val="0"/>
+          <w:sz w:val="20"/>
+          <w:szCs w:val="20"/>
+          <w:lang w:val="en-GB"/>
+        </w:rPr>
+        <w:t>-test</w:t>
+      </w:r>
+      <w:r>
+        <w:rPr>
+          <w:rFonts w:ascii="AppleSystemUIFont" w:hAnsi="AppleSystemUIFont" w:cs="AppleSystemUIFont"/>
+          <w:i/>
+          <w:iCs/>
+          <w:kern w:val="0"/>
+          <w:sz w:val="20"/>
+          <w:szCs w:val="20"/>
+          <w:lang w:val="en-GB"/>
+        </w:rPr>
+        <w:t>.csv \</w:t>
       </w:r>
     </w:p>
     <w:p>
@@ -1374,8 +1685,13 @@
     <w:p>
       <w:pPr>
         <w:rPr>
-          <w:sz w:val="20"/>
-          <w:szCs w:val="20"/>
+          <w:rFonts w:ascii="AppleSystemUIFont" w:hAnsi="AppleSystemUIFont" w:cs="AppleSystemUIFont"/>
+          <w:i/>
+          <w:iCs/>
+          <w:kern w:val="0"/>
+          <w:sz w:val="20"/>
+          <w:szCs w:val="20"/>
+          <w:lang w:val="en-GB"/>
         </w:rPr>
       </w:pPr>
       <w:r>
@@ -1389,6 +1705,34 @@
           <w:lang w:val="en-GB"/>
         </w:rPr>
         <w:t>--chromosome chr1</w:t>
+      </w:r>
+    </w:p>
+    <w:p>
+      <w:pPr>
+        <w:rPr>
+          <w:rFonts w:ascii="AppleSystemUIFont" w:hAnsi="AppleSystemUIFont" w:cs="AppleSystemUIFont"/>
+          <w:i/>
+          <w:iCs/>
+          <w:kern w:val="0"/>
+          <w:sz w:val="20"/>
+          <w:szCs w:val="20"/>
+          <w:lang w:val="en-GB"/>
+        </w:rPr>
+      </w:pPr>
+    </w:p>
+    <w:p>
+      <w:pPr>
+        <w:rPr>
+          <w:sz w:val="20"/>
+          <w:szCs w:val="20"/>
+        </w:rPr>
+      </w:pPr>
+      <w:r>
+        <w:rPr>
+          <w:sz w:val="20"/>
+          <w:szCs w:val="20"/>
+        </w:rPr>
+        <w:t>Usage: $0 -o &lt;OUTPUTDIR&gt; &lt;GENOMEINFO.csv&gt; &lt;PARAMETERSINFO.csv&gt; [DATAINFO.csv] &lt;SPECIES&gt; [--chromosome CHR]"</w:t>
       </w:r>
     </w:p>
     <w:sectPr>

</xml_diff>

<commit_message>
revision of modules_commands.docx & run_pipeline_module2to6.sh for mod2to6 test
</commit_message>
<xml_diff>
--- a/bioconda/modules_commands.docx
+++ b/bioconda/modules_commands.docx
@@ -163,17 +163,7 @@
           <w:szCs w:val="26"/>
           <w:lang w:val="en-GB"/>
         </w:rPr>
-        <w:t xml:space="preserve">  </w:t>
-      </w:r>
-      <w:r>
-        <w:rPr>
-          <w:rFonts w:ascii="AppleSystemUIFont" w:hAnsi="AppleSystemUIFont" w:cs="AppleSystemUIFont"/>
-          <w:kern w:val="0"/>
-          <w:sz w:val="26"/>
-          <w:szCs w:val="26"/>
-          <w:lang w:val="en-GB"/>
-        </w:rPr>
-        <w:t>-o "$OUTPUTDIR" \</w:t>
+        <w:t xml:space="preserve">  -o "$OUTPUTDIR" \</w:t>
       </w:r>
     </w:p>
     <w:p>
@@ -1249,9 +1239,357 @@
         <w:t>-Dlog4j.configurationFile=</w:t>
       </w:r>
       <w:r>
+        <w:t>.</w:t>
+      </w:r>
+      <w:r>
+        <w:rPr>
+          <w:rFonts w:ascii="AppleSystemUIFont" w:hAnsi="AppleSystemUIFont" w:cs="AppleSystemUIFont"/>
+          <w:i/>
+          <w:iCs/>
+          <w:kern w:val="0"/>
+          <w:sz w:val="20"/>
+          <w:szCs w:val="20"/>
+          <w:lang w:val="en-GB"/>
+        </w:rPr>
+        <w:t>/share/app/config</w:t>
+      </w:r>
+      <w:r>
+        <w:rPr>
+          <w:rFonts w:ascii="AppleSystemUIFont" w:hAnsi="AppleSystemUIFont" w:cs="AppleSystemUIFont"/>
+          <w:i/>
+          <w:iCs/>
+          <w:kern w:val="0"/>
+          <w:sz w:val="20"/>
+          <w:szCs w:val="20"/>
+          <w:lang w:val="en-GB"/>
+        </w:rPr>
+        <w:t>/log4j2.xml \</w:t>
+      </w:r>
+    </w:p>
+    <w:p>
+      <w:pPr>
+        <w:autoSpaceDE w:val="0"/>
+        <w:autoSpaceDN w:val="0"/>
+        <w:adjustRightInd w:val="0"/>
+        <w:rPr>
+          <w:rFonts w:ascii="AppleSystemUIFont" w:hAnsi="AppleSystemUIFont" w:cs="AppleSystemUIFont"/>
+          <w:i/>
+          <w:iCs/>
+          <w:kern w:val="0"/>
+          <w:sz w:val="20"/>
+          <w:szCs w:val="20"/>
+          <w:lang w:val="en-GB"/>
+        </w:rPr>
+      </w:pPr>
+      <w:r>
+        <w:rPr>
+          <w:rFonts w:ascii="AppleSystemUIFont" w:hAnsi="AppleSystemUIFont" w:cs="AppleSystemUIFont"/>
+          <w:i/>
+          <w:iCs/>
+          <w:kern w:val="0"/>
+          <w:sz w:val="20"/>
+          <w:szCs w:val="20"/>
+          <w:lang w:val="en-GB"/>
+        </w:rPr>
+        <w:t xml:space="preserve">-cp </w:t>
+      </w:r>
+      <w:r>
+        <w:rPr>
+          <w:rFonts w:ascii="AppleSystemUIFont" w:hAnsi="AppleSystemUIFont" w:cs="AppleSystemUIFont"/>
+          <w:i/>
+          <w:iCs/>
+          <w:kern w:val="0"/>
+          <w:sz w:val="20"/>
+          <w:szCs w:val="20"/>
+          <w:lang w:val="en-GB"/>
+        </w:rPr>
+        <w:t>.</w:t>
+      </w:r>
+      <w:r>
+        <w:rPr>
+          <w:rFonts w:ascii="AppleSystemUIFont" w:hAnsi="AppleSystemUIFont" w:cs="AppleSystemUIFont"/>
+          <w:i/>
+          <w:iCs/>
+          <w:kern w:val="0"/>
+          <w:sz w:val="20"/>
+          <w:szCs w:val="20"/>
+          <w:lang w:val="en-GB"/>
+        </w:rPr>
+        <w:t>/share/app/jars</w:t>
+      </w:r>
+      <w:r>
+        <w:rPr>
+          <w:rFonts w:ascii="AppleSystemUIFont" w:hAnsi="AppleSystemUIFont" w:cs="AppleSystemUIFont"/>
+          <w:i/>
+          <w:iCs/>
+          <w:kern w:val="0"/>
+          <w:sz w:val="20"/>
+          <w:szCs w:val="20"/>
+          <w:lang w:val="en-GB"/>
+        </w:rPr>
+        <w:t>/</w:t>
+      </w:r>
+      <w:r>
+        <w:rPr>
+          <w:rFonts w:ascii="AppleSystemUIFont" w:hAnsi="AppleSystemUIFont" w:cs="AppleSystemUIFont"/>
+          <w:i/>
+          <w:iCs/>
+          <w:kern w:val="0"/>
+          <w:sz w:val="20"/>
+          <w:szCs w:val="20"/>
+          <w:lang w:val="en-GB"/>
+        </w:rPr>
+        <w:t xml:space="preserve">jcna-biomrkrs-final_11.jar </w:t>
+      </w:r>
+      <w:r>
+        <w:rPr>
+          <w:rFonts w:ascii="AppleSystemUIFont" w:hAnsi="AppleSystemUIFont" w:cs="AppleSystemUIFont"/>
+          <w:i/>
+          <w:iCs/>
+          <w:kern w:val="0"/>
+          <w:sz w:val="20"/>
+          <w:szCs w:val="20"/>
+          <w:lang w:val="en-GB"/>
+        </w:rPr>
+        <w:t>\</w:t>
+      </w:r>
+    </w:p>
+    <w:p>
+      <w:pPr>
+        <w:autoSpaceDE w:val="0"/>
+        <w:autoSpaceDN w:val="0"/>
+        <w:adjustRightInd w:val="0"/>
+        <w:rPr>
+          <w:rFonts w:ascii="AppleSystemUIFont" w:hAnsi="AppleSystemUIFont" w:cs="AppleSystemUIFont"/>
+          <w:i/>
+          <w:iCs/>
+          <w:kern w:val="0"/>
+          <w:sz w:val="20"/>
+          <w:szCs w:val="20"/>
+          <w:lang w:val="en-GB"/>
+        </w:rPr>
+      </w:pPr>
+      <w:proofErr w:type="spellStart"/>
+      <w:r>
+        <w:rPr>
+          <w:rFonts w:ascii="AppleSystemUIFont" w:hAnsi="AppleSystemUIFont" w:cs="AppleSystemUIFont"/>
+          <w:i/>
+          <w:iCs/>
+          <w:kern w:val="0"/>
+          <w:sz w:val="20"/>
+          <w:szCs w:val="20"/>
+          <w:lang w:val="en-GB"/>
+        </w:rPr>
+        <w:t>task.</w:t>
+      </w:r>
+      <w:proofErr w:type="gramStart"/>
+      <w:r>
+        <w:rPr>
+          <w:rFonts w:ascii="AppleSystemUIFont" w:hAnsi="AppleSystemUIFont" w:cs="AppleSystemUIFont"/>
+          <w:i/>
+          <w:iCs/>
+          <w:kern w:val="0"/>
+          <w:sz w:val="20"/>
+          <w:szCs w:val="20"/>
+          <w:lang w:val="en-GB"/>
+        </w:rPr>
+        <w:t>test.Jcna</w:t>
+      </w:r>
+      <w:proofErr w:type="gramEnd"/>
+      <w:r>
+        <w:rPr>
+          <w:rFonts w:ascii="AppleSystemUIFont" w:hAnsi="AppleSystemUIFont" w:cs="AppleSystemUIFont"/>
+          <w:i/>
+          <w:iCs/>
+          <w:kern w:val="0"/>
+          <w:sz w:val="20"/>
+          <w:szCs w:val="20"/>
+          <w:lang w:val="en-GB"/>
+        </w:rPr>
+        <w:t>_input</w:t>
+      </w:r>
+      <w:proofErr w:type="spellEnd"/>
+      <w:r>
+        <w:rPr>
+          <w:rFonts w:ascii="AppleSystemUIFont" w:hAnsi="AppleSystemUIFont" w:cs="AppleSystemUIFont"/>
+          <w:i/>
+          <w:iCs/>
+          <w:kern w:val="0"/>
+          <w:sz w:val="20"/>
+          <w:szCs w:val="20"/>
+          <w:lang w:val="en-GB"/>
+        </w:rPr>
+        <w:t xml:space="preserve"> \</w:t>
+      </w:r>
+    </w:p>
+    <w:p>
+      <w:pPr>
+        <w:autoSpaceDE w:val="0"/>
+        <w:autoSpaceDN w:val="0"/>
+        <w:adjustRightInd w:val="0"/>
+        <w:rPr>
+          <w:rFonts w:ascii="AppleSystemUIFont" w:hAnsi="AppleSystemUIFont" w:cs="AppleSystemUIFont"/>
+          <w:i/>
+          <w:iCs/>
+          <w:kern w:val="0"/>
+          <w:sz w:val="20"/>
+          <w:szCs w:val="20"/>
+          <w:lang w:val="en-GB"/>
+        </w:rPr>
+      </w:pPr>
+      <w:r>
+        <w:rPr>
+          <w:rFonts w:ascii="AppleSystemUIFont" w:hAnsi="AppleSystemUIFont" w:cs="AppleSystemUIFont"/>
+          <w:i/>
+          <w:iCs/>
+          <w:kern w:val="0"/>
+          <w:sz w:val="20"/>
+          <w:szCs w:val="20"/>
+          <w:lang w:val="en-GB"/>
+        </w:rPr>
+        <w:t xml:space="preserve">-o </w:t>
+      </w:r>
+      <w:r>
+        <w:rPr>
+          <w:rFonts w:ascii="AppleSystemUIFont" w:hAnsi="AppleSystemUIFont" w:cs="AppleSystemUIFont"/>
+          <w:i/>
+          <w:iCs/>
+          <w:kern w:val="0"/>
+          <w:sz w:val="20"/>
+          <w:szCs w:val="20"/>
+          <w:lang w:val="en-GB"/>
+        </w:rPr>
+        <w:t>{$PREFIX}</w:t>
+      </w:r>
+      <w:r>
+        <w:rPr>
+          <w:rFonts w:ascii="AppleSystemUIFont" w:hAnsi="AppleSystemUIFont" w:cs="AppleSystemUIFont"/>
+          <w:i/>
+          <w:iCs/>
+          <w:kern w:val="0"/>
+          <w:sz w:val="20"/>
+          <w:szCs w:val="20"/>
+          <w:lang w:val="en-GB"/>
+        </w:rPr>
+        <w:t xml:space="preserve"> \</w:t>
+      </w:r>
+    </w:p>
+    <w:p>
+      <w:pPr>
+        <w:autoSpaceDE w:val="0"/>
+        <w:autoSpaceDN w:val="0"/>
+        <w:adjustRightInd w:val="0"/>
+        <w:rPr>
+          <w:rFonts w:ascii="AppleSystemUIFont" w:hAnsi="AppleSystemUIFont" w:cs="AppleSystemUIFont"/>
+          <w:i/>
+          <w:iCs/>
+          <w:kern w:val="0"/>
+          <w:sz w:val="20"/>
+          <w:szCs w:val="20"/>
+          <w:lang w:val="en-GB"/>
+        </w:rPr>
+      </w:pPr>
+      <w:r>
+        <w:rPr>
+          <w:rFonts w:ascii="AppleSystemUIFont" w:hAnsi="AppleSystemUIFont" w:cs="AppleSystemUIFont"/>
+          <w:i/>
+          <w:iCs/>
+          <w:kern w:val="0"/>
+          <w:sz w:val="20"/>
+          <w:szCs w:val="20"/>
+          <w:lang w:val="en-GB"/>
+        </w:rPr>
+        <w:t>.</w:t>
+      </w:r>
+      <w:r>
         <w:t xml:space="preserve"> </w:t>
       </w:r>
       <w:r>
+        <w:rPr>
+          <w:rFonts w:ascii="AppleSystemUIFont" w:hAnsi="AppleSystemUIFont" w:cs="AppleSystemUIFont"/>
+          <w:i/>
+          <w:iCs/>
+          <w:kern w:val="0"/>
+          <w:sz w:val="20"/>
+          <w:szCs w:val="20"/>
+          <w:lang w:val="en-GB"/>
+        </w:rPr>
+        <w:t>/input/human</w:t>
+      </w:r>
+      <w:r>
+        <w:rPr>
+          <w:rFonts w:ascii="AppleSystemUIFont" w:hAnsi="AppleSystemUIFont" w:cs="AppleSystemUIFont"/>
+          <w:i/>
+          <w:iCs/>
+          <w:kern w:val="0"/>
+          <w:sz w:val="20"/>
+          <w:szCs w:val="20"/>
+          <w:lang w:val="en-GB"/>
+        </w:rPr>
+        <w:t>/genome</w:t>
+      </w:r>
+      <w:r>
+        <w:rPr>
+          <w:rFonts w:ascii="AppleSystemUIFont" w:hAnsi="AppleSystemUIFont" w:cs="AppleSystemUIFont"/>
+          <w:i/>
+          <w:iCs/>
+          <w:kern w:val="0"/>
+          <w:sz w:val="20"/>
+          <w:szCs w:val="20"/>
+          <w:lang w:val="en-GB"/>
+        </w:rPr>
+        <w:t>-</w:t>
+      </w:r>
+      <w:r>
+        <w:rPr>
+          <w:rFonts w:ascii="AppleSystemUIFont" w:hAnsi="AppleSystemUIFont" w:cs="AppleSystemUIFont"/>
+          <w:i/>
+          <w:iCs/>
+          <w:kern w:val="0"/>
+          <w:sz w:val="20"/>
+          <w:szCs w:val="20"/>
+          <w:lang w:val="en-GB"/>
+        </w:rPr>
+        <w:t>test</w:t>
+      </w:r>
+      <w:r>
+        <w:rPr>
+          <w:rFonts w:ascii="AppleSystemUIFont" w:hAnsi="AppleSystemUIFont" w:cs="AppleSystemUIFont"/>
+          <w:i/>
+          <w:iCs/>
+          <w:kern w:val="0"/>
+          <w:sz w:val="20"/>
+          <w:szCs w:val="20"/>
+          <w:lang w:val="en-GB"/>
+        </w:rPr>
+        <w:t>.csv</w:t>
+      </w:r>
+    </w:p>
+    <w:p>
+      <w:pPr>
+        <w:autoSpaceDE w:val="0"/>
+        <w:autoSpaceDN w:val="0"/>
+        <w:adjustRightInd w:val="0"/>
+        <w:rPr>
+          <w:rFonts w:ascii="AppleSystemUIFont" w:hAnsi="AppleSystemUIFont" w:cs="AppleSystemUIFont"/>
+          <w:i/>
+          <w:iCs/>
+          <w:kern w:val="0"/>
+          <w:sz w:val="20"/>
+          <w:szCs w:val="20"/>
+          <w:lang w:val="en-GB"/>
+        </w:rPr>
+      </w:pPr>
+      <w:r>
+        <w:rPr>
+          <w:rFonts w:ascii="AppleSystemUIFont" w:hAnsi="AppleSystemUIFont" w:cs="AppleSystemUIFont"/>
+          <w:i/>
+          <w:iCs/>
+          <w:kern w:val="0"/>
+          <w:sz w:val="20"/>
+          <w:szCs w:val="20"/>
+          <w:lang w:val="en-GB"/>
+        </w:rPr>
         <w:t>.</w:t>
       </w:r>
       <w:r>
@@ -1264,48 +1602,212 @@
           <w:szCs w:val="20"/>
           <w:lang w:val="en-GB"/>
         </w:rPr>
-        <w:t>/share/app/config</w:t>
-      </w:r>
-      <w:r>
-        <w:rPr>
-          <w:rFonts w:ascii="AppleSystemUIFont" w:hAnsi="AppleSystemUIFont" w:cs="AppleSystemUIFont"/>
-          <w:i/>
-          <w:iCs/>
-          <w:kern w:val="0"/>
-          <w:sz w:val="20"/>
-          <w:szCs w:val="20"/>
-          <w:lang w:val="en-GB"/>
-        </w:rPr>
-        <w:t>/log4j2.xml \</w:t>
-      </w:r>
-    </w:p>
-    <w:p>
-      <w:pPr>
-        <w:autoSpaceDE w:val="0"/>
-        <w:autoSpaceDN w:val="0"/>
-        <w:adjustRightInd w:val="0"/>
-        <w:rPr>
-          <w:rFonts w:ascii="AppleSystemUIFont" w:hAnsi="AppleSystemUIFont" w:cs="AppleSystemUIFont"/>
-          <w:i/>
-          <w:iCs/>
-          <w:kern w:val="0"/>
-          <w:sz w:val="20"/>
-          <w:szCs w:val="20"/>
-          <w:lang w:val="en-GB"/>
-        </w:rPr>
-      </w:pPr>
-      <w:r>
-        <w:rPr>
-          <w:rFonts w:ascii="AppleSystemUIFont" w:hAnsi="AppleSystemUIFont" w:cs="AppleSystemUIFont"/>
-          <w:i/>
-          <w:iCs/>
-          <w:kern w:val="0"/>
-          <w:sz w:val="20"/>
-          <w:szCs w:val="20"/>
-          <w:lang w:val="en-GB"/>
-        </w:rPr>
-        <w:t xml:space="preserve">-cp </w:t>
-      </w:r>
+        <w:t>/input/human</w:t>
+      </w:r>
+      <w:r>
+        <w:rPr>
+          <w:rFonts w:ascii="AppleSystemUIFont" w:hAnsi="AppleSystemUIFont" w:cs="AppleSystemUIFont"/>
+          <w:i/>
+          <w:iCs/>
+          <w:kern w:val="0"/>
+          <w:sz w:val="20"/>
+          <w:szCs w:val="20"/>
+          <w:lang w:val="en-GB"/>
+        </w:rPr>
+        <w:t>/params</w:t>
+      </w:r>
+      <w:r>
+        <w:rPr>
+          <w:rFonts w:ascii="AppleSystemUIFont" w:hAnsi="AppleSystemUIFont" w:cs="AppleSystemUIFont"/>
+          <w:i/>
+          <w:iCs/>
+          <w:kern w:val="0"/>
+          <w:sz w:val="20"/>
+          <w:szCs w:val="20"/>
+          <w:lang w:val="en-GB"/>
+        </w:rPr>
+        <w:t>-test</w:t>
+      </w:r>
+      <w:r>
+        <w:rPr>
+          <w:rFonts w:ascii="AppleSystemUIFont" w:hAnsi="AppleSystemUIFont" w:cs="AppleSystemUIFont"/>
+          <w:i/>
+          <w:iCs/>
+          <w:kern w:val="0"/>
+          <w:sz w:val="20"/>
+          <w:szCs w:val="20"/>
+          <w:lang w:val="en-GB"/>
+        </w:rPr>
+        <w:t>.csv \</w:t>
+      </w:r>
+    </w:p>
+    <w:p>
+      <w:pPr>
+        <w:autoSpaceDE w:val="0"/>
+        <w:autoSpaceDN w:val="0"/>
+        <w:adjustRightInd w:val="0"/>
+        <w:rPr>
+          <w:rFonts w:ascii="AppleSystemUIFont" w:hAnsi="AppleSystemUIFont" w:cs="AppleSystemUIFont"/>
+          <w:i/>
+          <w:iCs/>
+          <w:kern w:val="0"/>
+          <w:sz w:val="20"/>
+          <w:szCs w:val="20"/>
+          <w:lang w:val="en-GB"/>
+        </w:rPr>
+      </w:pPr>
+      <w:r>
+        <w:rPr>
+          <w:rFonts w:ascii="AppleSystemUIFont" w:hAnsi="AppleSystemUIFont" w:cs="AppleSystemUIFont"/>
+          <w:i/>
+          <w:iCs/>
+          <w:kern w:val="0"/>
+          <w:sz w:val="20"/>
+          <w:szCs w:val="20"/>
+          <w:lang w:val="en-GB"/>
+        </w:rPr>
+        <w:t>human \</w:t>
+      </w:r>
+    </w:p>
+    <w:p>
+      <w:pPr>
+        <w:rPr>
+          <w:rFonts w:ascii="AppleSystemUIFont" w:hAnsi="AppleSystemUIFont" w:cs="AppleSystemUIFont"/>
+          <w:i/>
+          <w:iCs/>
+          <w:kern w:val="0"/>
+          <w:sz w:val="20"/>
+          <w:szCs w:val="20"/>
+          <w:lang w:val="en-GB"/>
+        </w:rPr>
+      </w:pPr>
+      <w:r>
+        <w:rPr>
+          <w:rFonts w:ascii="AppleSystemUIFont" w:hAnsi="AppleSystemUIFont" w:cs="AppleSystemUIFont"/>
+          <w:i/>
+          <w:iCs/>
+          <w:kern w:val="0"/>
+          <w:sz w:val="20"/>
+          <w:szCs w:val="20"/>
+          <w:lang w:val="en-GB"/>
+        </w:rPr>
+        <w:t>--chromosome chr</w:t>
+      </w:r>
+      <w:r>
+        <w:rPr>
+          <w:rFonts w:ascii="AppleSystemUIFont" w:hAnsi="AppleSystemUIFont" w:cs="AppleSystemUIFont"/>
+          <w:i/>
+          <w:iCs/>
+          <w:kern w:val="0"/>
+          <w:sz w:val="20"/>
+          <w:szCs w:val="20"/>
+          <w:lang w:val="en-GB"/>
+        </w:rPr>
+        <w:t>22</w:t>
+      </w:r>
+    </w:p>
+    <w:p>
+      <w:pPr>
+        <w:rPr>
+          <w:rFonts w:ascii="AppleSystemUIFont" w:hAnsi="AppleSystemUIFont" w:cs="AppleSystemUIFont"/>
+          <w:i/>
+          <w:iCs/>
+          <w:kern w:val="0"/>
+          <w:sz w:val="20"/>
+          <w:szCs w:val="20"/>
+          <w:lang w:val="en-GB"/>
+        </w:rPr>
+      </w:pPr>
+    </w:p>
+    <w:p>
+      <w:pPr>
+        <w:rPr>
+          <w:sz w:val="20"/>
+          <w:szCs w:val="20"/>
+        </w:rPr>
+      </w:pPr>
+      <w:r>
+        <w:rPr>
+          <w:sz w:val="20"/>
+          <w:szCs w:val="20"/>
+        </w:rPr>
+        <w:t>Usage: $0 -o &lt;OUTPUTDIR&gt; &lt;GENOMEINFO.csv&gt; &lt;PARAMETERSINFO.csv&gt; [DATAINFO.csv] &lt;SPECIES&gt; [--chromosome CHR]"</w:t>
+      </w:r>
+    </w:p>
+    <w:p>
+      <w:pPr>
+        <w:rPr>
+          <w:sz w:val="20"/>
+          <w:szCs w:val="20"/>
+        </w:rPr>
+      </w:pPr>
+      <w:r>
+        <w:rPr>
+          <w:sz w:val="20"/>
+          <w:szCs w:val="20"/>
+        </w:rPr>
+        <w:br w:type="page"/>
+      </w:r>
+    </w:p>
+    <w:p>
+      <w:pPr>
+        <w:rPr>
+          <w:sz w:val="20"/>
+          <w:szCs w:val="20"/>
+        </w:rPr>
+      </w:pPr>
+      <w:r>
+        <w:rPr>
+          <w:sz w:val="20"/>
+          <w:szCs w:val="20"/>
+        </w:rPr>
+        <w:lastRenderedPageBreak/>
+        <w:t xml:space="preserve">bash </w:t>
+      </w:r>
+      <w:r>
+        <w:rPr>
+          <w:sz w:val="20"/>
+          <w:szCs w:val="20"/>
+        </w:rPr>
+        <w:t>“</w:t>
+      </w:r>
+      <w:r>
+        <w:rPr>
+          <w:sz w:val="20"/>
+          <w:szCs w:val="20"/>
+        </w:rPr>
+        <w:t>$PREFIX</w:t>
+      </w:r>
+      <w:r>
+        <w:rPr>
+          <w:sz w:val="20"/>
+          <w:szCs w:val="20"/>
+        </w:rPr>
+        <w:t>”</w:t>
+      </w:r>
+      <w:r>
+        <w:rPr>
+          <w:sz w:val="20"/>
+          <w:szCs w:val="20"/>
+        </w:rPr>
+        <w:t>/share/app/run_pipeline_module2to6.sh \</w:t>
+      </w:r>
+    </w:p>
+    <w:p>
+      <w:pPr>
+        <w:autoSpaceDE w:val="0"/>
+        <w:autoSpaceDN w:val="0"/>
+        <w:adjustRightInd w:val="0"/>
+        <w:rPr>
+          <w:rFonts w:ascii="AppleSystemUIFont" w:hAnsi="AppleSystemUIFont" w:cs="AppleSystemUIFont"/>
+          <w:i/>
+          <w:iCs/>
+          <w:kern w:val="0"/>
+          <w:sz w:val="20"/>
+          <w:szCs w:val="20"/>
+          <w:lang w:val="en-GB"/>
+        </w:rPr>
+      </w:pPr>
       <w:r>
         <w:rPr>
           <w:rFonts w:ascii="AppleSystemUIFont" w:hAnsi="AppleSystemUIFont" w:cs="AppleSystemUIFont"/>
@@ -1319,109 +1821,197 @@
         <w:t>.</w:t>
       </w:r>
       <w:r>
-        <w:rPr>
-          <w:rFonts w:ascii="AppleSystemUIFont" w:hAnsi="AppleSystemUIFont" w:cs="AppleSystemUIFont"/>
-          <w:i/>
-          <w:iCs/>
-          <w:kern w:val="0"/>
-          <w:sz w:val="20"/>
-          <w:szCs w:val="20"/>
-          <w:lang w:val="en-GB"/>
-        </w:rPr>
-        <w:t>/share/app/jars</w:t>
-      </w:r>
-      <w:r>
-        <w:rPr>
-          <w:rFonts w:ascii="AppleSystemUIFont" w:hAnsi="AppleSystemUIFont" w:cs="AppleSystemUIFont"/>
-          <w:i/>
-          <w:iCs/>
-          <w:kern w:val="0"/>
-          <w:sz w:val="20"/>
-          <w:szCs w:val="20"/>
-          <w:lang w:val="en-GB"/>
-        </w:rPr>
-        <w:t>/</w:t>
-      </w:r>
-      <w:r>
-        <w:rPr>
-          <w:rFonts w:ascii="AppleSystemUIFont" w:hAnsi="AppleSystemUIFont" w:cs="AppleSystemUIFont"/>
-          <w:i/>
-          <w:iCs/>
-          <w:kern w:val="0"/>
-          <w:sz w:val="20"/>
-          <w:szCs w:val="20"/>
-          <w:lang w:val="en-GB"/>
-        </w:rPr>
-        <w:t xml:space="preserve">jcna-biomrkrs-final_11.jar </w:t>
-      </w:r>
-      <w:r>
-        <w:rPr>
-          <w:rFonts w:ascii="AppleSystemUIFont" w:hAnsi="AppleSystemUIFont" w:cs="AppleSystemUIFont"/>
-          <w:i/>
-          <w:iCs/>
-          <w:kern w:val="0"/>
-          <w:sz w:val="20"/>
-          <w:szCs w:val="20"/>
-          <w:lang w:val="en-GB"/>
-        </w:rPr>
-        <w:t>\</w:t>
-      </w:r>
-    </w:p>
-    <w:p>
-      <w:pPr>
-        <w:autoSpaceDE w:val="0"/>
-        <w:autoSpaceDN w:val="0"/>
-        <w:adjustRightInd w:val="0"/>
-        <w:rPr>
-          <w:rFonts w:ascii="AppleSystemUIFont" w:hAnsi="AppleSystemUIFont" w:cs="AppleSystemUIFont"/>
-          <w:i/>
-          <w:iCs/>
-          <w:kern w:val="0"/>
-          <w:sz w:val="20"/>
-          <w:szCs w:val="20"/>
-          <w:lang w:val="en-GB"/>
-        </w:rPr>
-      </w:pPr>
-      <w:proofErr w:type="spellStart"/>
-      <w:r>
-        <w:rPr>
-          <w:rFonts w:ascii="AppleSystemUIFont" w:hAnsi="AppleSystemUIFont" w:cs="AppleSystemUIFont"/>
-          <w:i/>
-          <w:iCs/>
-          <w:kern w:val="0"/>
-          <w:sz w:val="20"/>
-          <w:szCs w:val="20"/>
-          <w:lang w:val="en-GB"/>
-        </w:rPr>
-        <w:t>task.</w:t>
-      </w:r>
-      <w:proofErr w:type="gramStart"/>
-      <w:r>
-        <w:rPr>
-          <w:rFonts w:ascii="AppleSystemUIFont" w:hAnsi="AppleSystemUIFont" w:cs="AppleSystemUIFont"/>
-          <w:i/>
-          <w:iCs/>
-          <w:kern w:val="0"/>
-          <w:sz w:val="20"/>
-          <w:szCs w:val="20"/>
-          <w:lang w:val="en-GB"/>
-        </w:rPr>
-        <w:t>test.Jcna</w:t>
-      </w:r>
-      <w:proofErr w:type="gramEnd"/>
-      <w:r>
-        <w:rPr>
-          <w:rFonts w:ascii="AppleSystemUIFont" w:hAnsi="AppleSystemUIFont" w:cs="AppleSystemUIFont"/>
-          <w:i/>
-          <w:iCs/>
-          <w:kern w:val="0"/>
-          <w:sz w:val="20"/>
-          <w:szCs w:val="20"/>
-          <w:lang w:val="en-GB"/>
-        </w:rPr>
-        <w:t>_input</w:t>
-      </w:r>
-      <w:proofErr w:type="spellEnd"/>
+        <w:t xml:space="preserve"> </w:t>
+      </w:r>
+      <w:r>
+        <w:rPr>
+          <w:rFonts w:ascii="AppleSystemUIFont" w:hAnsi="AppleSystemUIFont" w:cs="AppleSystemUIFont"/>
+          <w:i/>
+          <w:iCs/>
+          <w:kern w:val="0"/>
+          <w:sz w:val="20"/>
+          <w:szCs w:val="20"/>
+          <w:lang w:val="en-GB"/>
+        </w:rPr>
+        <w:t>/input/human</w:t>
+      </w:r>
+      <w:r>
+        <w:rPr>
+          <w:rFonts w:ascii="AppleSystemUIFont" w:hAnsi="AppleSystemUIFont" w:cs="AppleSystemUIFont"/>
+          <w:i/>
+          <w:iCs/>
+          <w:kern w:val="0"/>
+          <w:sz w:val="20"/>
+          <w:szCs w:val="20"/>
+          <w:lang w:val="en-GB"/>
+        </w:rPr>
+        <w:t>/genome</w:t>
+      </w:r>
+      <w:r>
+        <w:rPr>
+          <w:rFonts w:ascii="AppleSystemUIFont" w:hAnsi="AppleSystemUIFont" w:cs="AppleSystemUIFont"/>
+          <w:i/>
+          <w:iCs/>
+          <w:kern w:val="0"/>
+          <w:sz w:val="20"/>
+          <w:szCs w:val="20"/>
+          <w:lang w:val="en-GB"/>
+        </w:rPr>
+        <w:t>-test</w:t>
+      </w:r>
+      <w:r>
+        <w:rPr>
+          <w:rFonts w:ascii="AppleSystemUIFont" w:hAnsi="AppleSystemUIFont" w:cs="AppleSystemUIFont"/>
+          <w:i/>
+          <w:iCs/>
+          <w:kern w:val="0"/>
+          <w:sz w:val="20"/>
+          <w:szCs w:val="20"/>
+          <w:lang w:val="en-GB"/>
+        </w:rPr>
+        <w:t>.csv</w:t>
+      </w:r>
+    </w:p>
+    <w:p>
+      <w:pPr>
+        <w:autoSpaceDE w:val="0"/>
+        <w:autoSpaceDN w:val="0"/>
+        <w:adjustRightInd w:val="0"/>
+        <w:rPr>
+          <w:rFonts w:ascii="AppleSystemUIFont" w:hAnsi="AppleSystemUIFont" w:cs="AppleSystemUIFont"/>
+          <w:i/>
+          <w:iCs/>
+          <w:kern w:val="0"/>
+          <w:sz w:val="20"/>
+          <w:szCs w:val="20"/>
+          <w:lang w:val="en-GB"/>
+        </w:rPr>
+      </w:pPr>
+      <w:r>
+        <w:rPr>
+          <w:rFonts w:ascii="AppleSystemUIFont" w:hAnsi="AppleSystemUIFont" w:cs="AppleSystemUIFont"/>
+          <w:i/>
+          <w:iCs/>
+          <w:kern w:val="0"/>
+          <w:sz w:val="20"/>
+          <w:szCs w:val="20"/>
+          <w:lang w:val="en-GB"/>
+        </w:rPr>
+        <w:t>.</w:t>
+      </w:r>
+      <w:r>
+        <w:rPr>
+          <w:rFonts w:ascii="AppleSystemUIFont" w:hAnsi="AppleSystemUIFont" w:cs="AppleSystemUIFont"/>
+          <w:i/>
+          <w:iCs/>
+          <w:kern w:val="0"/>
+          <w:sz w:val="20"/>
+          <w:szCs w:val="20"/>
+          <w:lang w:val="en-GB"/>
+        </w:rPr>
+        <w:t>/input/human</w:t>
+      </w:r>
+      <w:r>
+        <w:rPr>
+          <w:rFonts w:ascii="AppleSystemUIFont" w:hAnsi="AppleSystemUIFont" w:cs="AppleSystemUIFont"/>
+          <w:i/>
+          <w:iCs/>
+          <w:kern w:val="0"/>
+          <w:sz w:val="20"/>
+          <w:szCs w:val="20"/>
+          <w:lang w:val="en-GB"/>
+        </w:rPr>
+        <w:t>/params</w:t>
+      </w:r>
+      <w:r>
+        <w:rPr>
+          <w:rFonts w:ascii="AppleSystemUIFont" w:hAnsi="AppleSystemUIFont" w:cs="AppleSystemUIFont"/>
+          <w:i/>
+          <w:iCs/>
+          <w:kern w:val="0"/>
+          <w:sz w:val="20"/>
+          <w:szCs w:val="20"/>
+          <w:lang w:val="en-GB"/>
+        </w:rPr>
+        <w:t>-test</w:t>
+      </w:r>
+      <w:r>
+        <w:rPr>
+          <w:rFonts w:ascii="AppleSystemUIFont" w:hAnsi="AppleSystemUIFont" w:cs="AppleSystemUIFont"/>
+          <w:i/>
+          <w:iCs/>
+          <w:kern w:val="0"/>
+          <w:sz w:val="20"/>
+          <w:szCs w:val="20"/>
+          <w:lang w:val="en-GB"/>
+        </w:rPr>
+        <w:t>.csv \</w:t>
+      </w:r>
+    </w:p>
+    <w:p>
+      <w:pPr>
+        <w:autoSpaceDE w:val="0"/>
+        <w:autoSpaceDN w:val="0"/>
+        <w:adjustRightInd w:val="0"/>
+        <w:rPr>
+          <w:rFonts w:ascii="AppleSystemUIFont" w:hAnsi="AppleSystemUIFont" w:cs="AppleSystemUIFont"/>
+          <w:i/>
+          <w:iCs/>
+          <w:kern w:val="0"/>
+          <w:sz w:val="20"/>
+          <w:szCs w:val="20"/>
+          <w:lang w:val="en-GB"/>
+        </w:rPr>
+      </w:pPr>
+      <w:r>
+        <w:rPr>
+          <w:rFonts w:ascii="AppleSystemUIFont" w:hAnsi="AppleSystemUIFont" w:cs="AppleSystemUIFont"/>
+          <w:i/>
+          <w:iCs/>
+          <w:kern w:val="0"/>
+          <w:sz w:val="20"/>
+          <w:szCs w:val="20"/>
+          <w:lang w:val="en-GB"/>
+        </w:rPr>
+        <w:t>human \</w:t>
+      </w:r>
+    </w:p>
+    <w:p>
+      <w:pPr>
+        <w:rPr>
+          <w:rFonts w:ascii="AppleSystemUIFont" w:hAnsi="AppleSystemUIFont" w:cs="AppleSystemUIFont"/>
+          <w:i/>
+          <w:iCs/>
+          <w:kern w:val="0"/>
+          <w:sz w:val="20"/>
+          <w:szCs w:val="20"/>
+          <w:lang w:val="en-GB"/>
+        </w:rPr>
+      </w:pPr>
+      <w:r>
+        <w:rPr>
+          <w:rFonts w:ascii="AppleSystemUIFont" w:hAnsi="AppleSystemUIFont" w:cs="AppleSystemUIFont"/>
+          <w:i/>
+          <w:iCs/>
+          <w:kern w:val="0"/>
+          <w:sz w:val="20"/>
+          <w:szCs w:val="20"/>
+          <w:lang w:val="en-GB"/>
+        </w:rPr>
+        <w:t>--chromosome chr</w:t>
+      </w:r>
+      <w:r>
+        <w:rPr>
+          <w:rFonts w:ascii="AppleSystemUIFont" w:hAnsi="AppleSystemUIFont" w:cs="AppleSystemUIFont"/>
+          <w:i/>
+          <w:iCs/>
+          <w:kern w:val="0"/>
+          <w:sz w:val="20"/>
+          <w:szCs w:val="20"/>
+          <w:lang w:val="en-GB"/>
+        </w:rPr>
+        <w:t>22</w:t>
+      </w:r>
       <w:r>
         <w:rPr>
           <w:rFonts w:ascii="AppleSystemUIFont" w:hAnsi="AppleSystemUIFont" w:cs="AppleSystemUIFont"/>
@@ -1437,9 +2027,6 @@
     </w:p>
     <w:p>
       <w:pPr>
-        <w:autoSpaceDE w:val="0"/>
-        <w:autoSpaceDN w:val="0"/>
-        <w:adjustRightInd w:val="0"/>
         <w:rPr>
           <w:rFonts w:ascii="AppleSystemUIFont" w:hAnsi="AppleSystemUIFont" w:cs="AppleSystemUIFont"/>
           <w:i/>
@@ -1472,267 +2059,31 @@
           <w:szCs w:val="20"/>
           <w:lang w:val="en-GB"/>
         </w:rPr>
-        <w:t>{$PREFIX}</w:t>
-      </w:r>
-      <w:r>
-        <w:rPr>
-          <w:rFonts w:ascii="AppleSystemUIFont" w:hAnsi="AppleSystemUIFont" w:cs="AppleSystemUIFont"/>
-          <w:i/>
-          <w:iCs/>
-          <w:kern w:val="0"/>
-          <w:sz w:val="20"/>
-          <w:szCs w:val="20"/>
-          <w:lang w:val="en-GB"/>
-        </w:rPr>
-        <w:t xml:space="preserve"> \</w:t>
-      </w:r>
-    </w:p>
-    <w:p>
-      <w:pPr>
-        <w:autoSpaceDE w:val="0"/>
-        <w:autoSpaceDN w:val="0"/>
-        <w:adjustRightInd w:val="0"/>
-        <w:rPr>
-          <w:rFonts w:ascii="AppleSystemUIFont" w:hAnsi="AppleSystemUIFont" w:cs="AppleSystemUIFont"/>
-          <w:i/>
-          <w:iCs/>
-          <w:kern w:val="0"/>
-          <w:sz w:val="20"/>
-          <w:szCs w:val="20"/>
-          <w:lang w:val="en-GB"/>
-        </w:rPr>
-      </w:pPr>
-      <w:r>
-        <w:rPr>
-          <w:rFonts w:ascii="AppleSystemUIFont" w:hAnsi="AppleSystemUIFont" w:cs="AppleSystemUIFont"/>
-          <w:i/>
-          <w:iCs/>
-          <w:kern w:val="0"/>
-          <w:sz w:val="20"/>
-          <w:szCs w:val="20"/>
-          <w:lang w:val="en-GB"/>
-        </w:rPr>
-        <w:t>.</w:t>
-      </w:r>
-      <w:r>
-        <w:t xml:space="preserve"> </w:t>
-      </w:r>
-      <w:r>
-        <w:rPr>
-          <w:rFonts w:ascii="AppleSystemUIFont" w:hAnsi="AppleSystemUIFont" w:cs="AppleSystemUIFont"/>
-          <w:i/>
-          <w:iCs/>
-          <w:kern w:val="0"/>
-          <w:sz w:val="20"/>
-          <w:szCs w:val="20"/>
-          <w:lang w:val="en-GB"/>
-        </w:rPr>
-        <w:t>/input/human</w:t>
-      </w:r>
-      <w:r>
-        <w:rPr>
-          <w:rFonts w:ascii="AppleSystemUIFont" w:hAnsi="AppleSystemUIFont" w:cs="AppleSystemUIFont"/>
-          <w:i/>
-          <w:iCs/>
-          <w:kern w:val="0"/>
-          <w:sz w:val="20"/>
-          <w:szCs w:val="20"/>
-          <w:lang w:val="en-GB"/>
-        </w:rPr>
-        <w:t>/genome</w:t>
-      </w:r>
-      <w:r>
-        <w:rPr>
-          <w:rFonts w:ascii="AppleSystemUIFont" w:hAnsi="AppleSystemUIFont" w:cs="AppleSystemUIFont"/>
-          <w:i/>
-          <w:iCs/>
-          <w:kern w:val="0"/>
-          <w:sz w:val="20"/>
-          <w:szCs w:val="20"/>
-          <w:lang w:val="en-GB"/>
-        </w:rPr>
-        <w:t>-</w:t>
-      </w:r>
-      <w:r>
-        <w:rPr>
-          <w:rFonts w:ascii="AppleSystemUIFont" w:hAnsi="AppleSystemUIFont" w:cs="AppleSystemUIFont"/>
-          <w:i/>
-          <w:iCs/>
-          <w:kern w:val="0"/>
-          <w:sz w:val="20"/>
-          <w:szCs w:val="20"/>
-          <w:lang w:val="en-GB"/>
-        </w:rPr>
-        <w:t>test</w:t>
-      </w:r>
-      <w:r>
-        <w:rPr>
-          <w:rFonts w:ascii="AppleSystemUIFont" w:hAnsi="AppleSystemUIFont" w:cs="AppleSystemUIFont"/>
-          <w:i/>
-          <w:iCs/>
-          <w:kern w:val="0"/>
-          <w:sz w:val="20"/>
-          <w:szCs w:val="20"/>
-          <w:lang w:val="en-GB"/>
-        </w:rPr>
-        <w:t>.csv</w:t>
-      </w:r>
-    </w:p>
-    <w:p>
-      <w:pPr>
-        <w:autoSpaceDE w:val="0"/>
-        <w:autoSpaceDN w:val="0"/>
-        <w:adjustRightInd w:val="0"/>
-        <w:rPr>
-          <w:rFonts w:ascii="AppleSystemUIFont" w:hAnsi="AppleSystemUIFont" w:cs="AppleSystemUIFont"/>
-          <w:i/>
-          <w:iCs/>
-          <w:kern w:val="0"/>
-          <w:sz w:val="20"/>
-          <w:szCs w:val="20"/>
-          <w:lang w:val="en-GB"/>
-        </w:rPr>
-      </w:pPr>
-      <w:r>
-        <w:rPr>
-          <w:rFonts w:ascii="AppleSystemUIFont" w:hAnsi="AppleSystemUIFont" w:cs="AppleSystemUIFont"/>
-          <w:i/>
-          <w:iCs/>
-          <w:kern w:val="0"/>
-          <w:sz w:val="20"/>
-          <w:szCs w:val="20"/>
-          <w:lang w:val="en-GB"/>
-        </w:rPr>
-        <w:t>.</w:t>
-      </w:r>
-      <w:r>
-        <w:rPr>
-          <w:rFonts w:ascii="AppleSystemUIFont" w:hAnsi="AppleSystemUIFont" w:cs="AppleSystemUIFont"/>
-          <w:i/>
-          <w:iCs/>
-          <w:kern w:val="0"/>
-          <w:sz w:val="20"/>
-          <w:szCs w:val="20"/>
-          <w:lang w:val="en-GB"/>
-        </w:rPr>
-        <w:t>/input/human</w:t>
-      </w:r>
-      <w:r>
-        <w:rPr>
-          <w:rFonts w:ascii="AppleSystemUIFont" w:hAnsi="AppleSystemUIFont" w:cs="AppleSystemUIFont"/>
-          <w:i/>
-          <w:iCs/>
-          <w:kern w:val="0"/>
-          <w:sz w:val="20"/>
-          <w:szCs w:val="20"/>
-          <w:lang w:val="en-GB"/>
-        </w:rPr>
-        <w:t>/params</w:t>
-      </w:r>
-      <w:r>
-        <w:rPr>
-          <w:rFonts w:ascii="AppleSystemUIFont" w:hAnsi="AppleSystemUIFont" w:cs="AppleSystemUIFont"/>
-          <w:i/>
-          <w:iCs/>
-          <w:kern w:val="0"/>
-          <w:sz w:val="20"/>
-          <w:szCs w:val="20"/>
-          <w:lang w:val="en-GB"/>
-        </w:rPr>
-        <w:t>-test</w:t>
-      </w:r>
-      <w:r>
-        <w:rPr>
-          <w:rFonts w:ascii="AppleSystemUIFont" w:hAnsi="AppleSystemUIFont" w:cs="AppleSystemUIFont"/>
-          <w:i/>
-          <w:iCs/>
-          <w:kern w:val="0"/>
-          <w:sz w:val="20"/>
-          <w:szCs w:val="20"/>
-          <w:lang w:val="en-GB"/>
-        </w:rPr>
-        <w:t>.csv \</w:t>
-      </w:r>
-    </w:p>
-    <w:p>
-      <w:pPr>
-        <w:autoSpaceDE w:val="0"/>
-        <w:autoSpaceDN w:val="0"/>
-        <w:adjustRightInd w:val="0"/>
-        <w:rPr>
-          <w:rFonts w:ascii="AppleSystemUIFont" w:hAnsi="AppleSystemUIFont" w:cs="AppleSystemUIFont"/>
-          <w:i/>
-          <w:iCs/>
-          <w:kern w:val="0"/>
-          <w:sz w:val="20"/>
-          <w:szCs w:val="20"/>
-          <w:lang w:val="en-GB"/>
-        </w:rPr>
-      </w:pPr>
-      <w:r>
-        <w:rPr>
-          <w:rFonts w:ascii="AppleSystemUIFont" w:hAnsi="AppleSystemUIFont" w:cs="AppleSystemUIFont"/>
-          <w:i/>
-          <w:iCs/>
-          <w:kern w:val="0"/>
-          <w:sz w:val="20"/>
-          <w:szCs w:val="20"/>
-          <w:lang w:val="en-GB"/>
-        </w:rPr>
-        <w:t>human \</w:t>
-      </w:r>
-    </w:p>
-    <w:p>
-      <w:pPr>
-        <w:rPr>
-          <w:rFonts w:ascii="AppleSystemUIFont" w:hAnsi="AppleSystemUIFont" w:cs="AppleSystemUIFont"/>
-          <w:i/>
-          <w:iCs/>
-          <w:kern w:val="0"/>
-          <w:sz w:val="20"/>
-          <w:szCs w:val="20"/>
-          <w:lang w:val="en-GB"/>
-        </w:rPr>
-      </w:pPr>
-      <w:r>
-        <w:rPr>
-          <w:rFonts w:ascii="AppleSystemUIFont" w:hAnsi="AppleSystemUIFont" w:cs="AppleSystemUIFont"/>
-          <w:i/>
-          <w:iCs/>
-          <w:kern w:val="0"/>
-          <w:sz w:val="20"/>
-          <w:szCs w:val="20"/>
-          <w:lang w:val="en-GB"/>
-        </w:rPr>
-        <w:t>--chromosome chr1</w:t>
-      </w:r>
-    </w:p>
-    <w:p>
-      <w:pPr>
-        <w:rPr>
-          <w:rFonts w:ascii="AppleSystemUIFont" w:hAnsi="AppleSystemUIFont" w:cs="AppleSystemUIFont"/>
-          <w:i/>
-          <w:iCs/>
-          <w:kern w:val="0"/>
-          <w:sz w:val="20"/>
-          <w:szCs w:val="20"/>
-          <w:lang w:val="en-GB"/>
-        </w:rPr>
-      </w:pPr>
-    </w:p>
-    <w:p>
-      <w:pPr>
-        <w:rPr>
-          <w:sz w:val="20"/>
-          <w:szCs w:val="20"/>
-        </w:rPr>
-      </w:pPr>
-      <w:r>
-        <w:rPr>
-          <w:sz w:val="20"/>
-          <w:szCs w:val="20"/>
-        </w:rPr>
-        <w:t>Usage: $0 -o &lt;OUTPUTDIR&gt; &lt;GENOMEINFO.csv&gt; &lt;PARAMETERSINFO.csv&gt; [DATAINFO.csv] &lt;SPECIES&gt; [--chromosome CHR]"</w:t>
+        <w:t>“</w:t>
+      </w:r>
+      <w:r>
+        <w:rPr>
+          <w:rFonts w:ascii="AppleSystemUIFont" w:hAnsi="AppleSystemUIFont" w:cs="AppleSystemUIFont"/>
+          <w:i/>
+          <w:iCs/>
+          <w:kern w:val="0"/>
+          <w:sz w:val="20"/>
+          <w:szCs w:val="20"/>
+          <w:lang w:val="en-GB"/>
+        </w:rPr>
+        <w:t>$PREFIX</w:t>
+      </w:r>
+      <w:r>
+        <w:rPr>
+          <w:rFonts w:ascii="AppleSystemUIFont" w:hAnsi="AppleSystemUIFont" w:cs="AppleSystemUIFont"/>
+          <w:i/>
+          <w:iCs/>
+          <w:kern w:val="0"/>
+          <w:sz w:val="20"/>
+          <w:szCs w:val="20"/>
+          <w:lang w:val="en-GB"/>
+        </w:rPr>
+        <w:t>”</w:t>
       </w:r>
     </w:p>
     <w:sectPr>

</xml_diff>